<commit_message>
short break before next part
</commit_message>
<xml_diff>
--- a/Week3_APT/BachmeierNTIM7030-3.docx
+++ b/Week3_APT/BachmeierNTIM7030-3.docx
@@ -115,7 +115,72 @@
         <w:t>.</w:t>
       </w:r>
       <w:r>
-        <w:t xml:space="preserve">  After gaining access through phishing emails, an APT has established a foothold with the NCU Financial (NCU-F) network.  The organization needs a strategy to remove the uninvited guest and recover control of the institution.</w:t>
+        <w:t xml:space="preserve">  After gaining access through phishing emails, an APT has established a foothold with</w:t>
+      </w:r>
+      <w:r>
+        <w:t>in</w:t>
+      </w:r>
+      <w:r>
+        <w:t xml:space="preserve"> the NCU Financial (NCU-F) network.  The organization needs a strategy to remove the uninvited guest</w:t>
+      </w:r>
+      <w:r>
+        <w:t>s</w:t>
+      </w:r>
+      <w:r>
+        <w:t xml:space="preserve"> and recover control of the </w:t>
+      </w:r>
+      <w:r>
+        <w:t>network</w:t>
+      </w:r>
+      <w:r>
+        <w:t>.</w:t>
+      </w:r>
+      <w:r>
+        <w:t xml:space="preserve">  </w:t>
+      </w:r>
+      <w:r>
+        <w:t>When a significant security breach occurs, and the business experiences a state of crisis, this can be a highly efficient period to enact change and strength the overall security posture</w:t>
+      </w:r>
+      <w:sdt>
+        <w:sdtPr>
+          <w:id w:val="-1814164936"/>
+          <w:citation/>
+        </w:sdtPr>
+        <w:sdtContent>
+          <w:r>
+            <w:fldChar w:fldCharType="begin"/>
+          </w:r>
+          <w:r>
+            <w:instrText xml:space="preserve"> CITATION Wes18 \l 1033 </w:instrText>
+          </w:r>
+          <w:r>
+            <w:fldChar w:fldCharType="separate"/>
+          </w:r>
+          <w:r>
+            <w:rPr>
+              <w:noProof/>
+            </w:rPr>
+            <w:t xml:space="preserve"> (Weston, Conklin, &amp; Drobnis, 2018)</w:t>
+          </w:r>
+          <w:r>
+            <w:fldChar w:fldCharType="end"/>
+          </w:r>
+        </w:sdtContent>
+      </w:sdt>
+      <w:r>
+        <w:t xml:space="preserve">.  This reinforcement process needs to consider changes to people, processes, and products through the lens of Risk Management Frameworks (RMF), regulatory and ethical standards, and </w:t>
+      </w:r>
+      <w:r>
+        <w:t>new</w:t>
+      </w:r>
+      <w:r>
+        <w:t xml:space="preserve"> </w:t>
+      </w:r>
+      <w:r>
+        <w:t>Intrusion Detection and Prevention Systems (IDS/IPS)</w:t>
+      </w:r>
+      <w:r>
+        <w:t>.</w:t>
       </w:r>
     </w:p>
     <w:p>
@@ -501,6 +566,772 @@
       </w:tr>
     </w:tbl>
     <w:p/>
+    <w:p>
+      <w:pPr>
+        <w:pStyle w:val="Heading2"/>
+      </w:pPr>
+      <w:r>
+        <w:t>Risk Management Framework</w:t>
+      </w:r>
+      <w:r>
+        <w:t xml:space="preserve"> (RMF)</w:t>
+      </w:r>
+    </w:p>
+    <w:p>
+      <w:r>
+        <w:tab/>
+        <w:t xml:space="preserve">When an attacker compromises an organization, there can be a sense that discarding the RMF is the best course of action.  However, most frameworks fundamentally follow the same </w:t>
+      </w:r>
+      <w:r>
+        <w:lastRenderedPageBreak/>
+        <w:t>feedback loop of ‘plan-do-act-check’</w:t>
+      </w:r>
+      <w:sdt>
+        <w:sdtPr>
+          <w:id w:val="1720087293"/>
+          <w:citation/>
+        </w:sdtPr>
+        <w:sdtContent>
+          <w:r>
+            <w:fldChar w:fldCharType="begin"/>
+          </w:r>
+          <w:r>
+            <w:instrText xml:space="preserve"> CITATION Rad15 \l 1033 </w:instrText>
+          </w:r>
+          <w:r>
+            <w:fldChar w:fldCharType="separate"/>
+          </w:r>
+          <w:r>
+            <w:rPr>
+              <w:noProof/>
+            </w:rPr>
+            <w:t xml:space="preserve"> (Radhakrishnan, 2015)</w:t>
+          </w:r>
+          <w:r>
+            <w:fldChar w:fldCharType="end"/>
+          </w:r>
+        </w:sdtContent>
+      </w:sdt>
+      <w:r>
+        <w:t xml:space="preserve">.  Instead, the business needs to assess their needs in terms of regulatory requirements, process maturity, and cultural norms (see Table 2).  </w:t>
+      </w:r>
+      <w:r>
+        <w:t>If the process does not align with the expectations of internal partners, then it will face political pressure and avoidance</w:t>
+      </w:r>
+      <w:sdt>
+        <w:sdtPr>
+          <w:id w:val="1810590271"/>
+          <w:citation/>
+        </w:sdtPr>
+        <w:sdtContent>
+          <w:r>
+            <w:fldChar w:fldCharType="begin"/>
+          </w:r>
+          <w:r>
+            <w:instrText xml:space="preserve"> CITATION Dun14 \l 1033 </w:instrText>
+          </w:r>
+          <w:r>
+            <w:fldChar w:fldCharType="separate"/>
+          </w:r>
+          <w:r>
+            <w:rPr>
+              <w:noProof/>
+            </w:rPr>
+            <w:t xml:space="preserve"> (Dunn, 2014)</w:t>
+          </w:r>
+          <w:r>
+            <w:fldChar w:fldCharType="end"/>
+          </w:r>
+        </w:sdtContent>
+      </w:sdt>
+      <w:r>
+        <w:t>.</w:t>
+      </w:r>
+      <w:r>
+        <w:t xml:space="preserve">  After considering these aspects, the NCU-F security team recommends remaining on ISO 27000, as it addresses the regulatory expectations of financial institutions.</w:t>
+      </w:r>
+      <w:r>
+        <w:t xml:space="preserve">  Nevertheless, the system compromise highlights that improper controls exist, and changes to the framework</w:t>
+      </w:r>
+      <w:r>
+        <w:t>’s</w:t>
+      </w:r>
+      <w:r>
+        <w:t xml:space="preserve"> implementation are necessary.</w:t>
+      </w:r>
+    </w:p>
+    <w:p>
+      <w:pPr>
+        <w:pStyle w:val="Caption"/>
+      </w:pPr>
+      <w:r>
+        <w:t>Table 2: Risk Management Frameworks</w:t>
+      </w:r>
+    </w:p>
+    <w:tbl>
+      <w:tblPr>
+        <w:tblStyle w:val="GridTable4"/>
+        <w:tblW w:w="0" w:type="auto"/>
+        <w:tblLook w:val="04A0" w:firstRow="1" w:lastRow="0" w:firstColumn="1" w:lastColumn="0" w:noHBand="0" w:noVBand="1"/>
+      </w:tblPr>
+      <w:tblGrid>
+        <w:gridCol w:w="3116"/>
+        <w:gridCol w:w="3117"/>
+        <w:gridCol w:w="3117"/>
+      </w:tblGrid>
+      <w:tr>
+        <w:trPr>
+          <w:cnfStyle w:val="100000000000" w:firstRow="1" w:lastRow="0" w:firstColumn="0" w:lastColumn="0" w:oddVBand="0" w:evenVBand="0" w:oddHBand="0" w:evenHBand="0" w:firstRowFirstColumn="0" w:firstRowLastColumn="0" w:lastRowFirstColumn="0" w:lastRowLastColumn="0"/>
+        </w:trPr>
+        <w:tc>
+          <w:tcPr>
+            <w:cnfStyle w:val="001000000000" w:firstRow="0" w:lastRow="0" w:firstColumn="1" w:lastColumn="0" w:oddVBand="0" w:evenVBand="0" w:oddHBand="0" w:evenHBand="0" w:firstRowFirstColumn="0" w:firstRowLastColumn="0" w:lastRowFirstColumn="0" w:lastRowLastColumn="0"/>
+            <w:tcW w:w="3116" w:type="dxa"/>
+          </w:tcPr>
+          <w:p>
+            <w:r>
+              <w:t>Name</w:t>
+            </w:r>
+          </w:p>
+        </w:tc>
+        <w:tc>
+          <w:tcPr>
+            <w:tcW w:w="3117" w:type="dxa"/>
+          </w:tcPr>
+          <w:p>
+            <w:pPr>
+              <w:cnfStyle w:val="100000000000" w:firstRow="1" w:lastRow="0" w:firstColumn="0" w:lastColumn="0" w:oddVBand="0" w:evenVBand="0" w:oddHBand="0" w:evenHBand="0" w:firstRowFirstColumn="0" w:firstRowLastColumn="0" w:lastRowFirstColumn="0" w:lastRowLastColumn="0"/>
+            </w:pPr>
+            <w:r>
+              <w:t>Description</w:t>
+            </w:r>
+          </w:p>
+        </w:tc>
+        <w:tc>
+          <w:tcPr>
+            <w:tcW w:w="3117" w:type="dxa"/>
+          </w:tcPr>
+          <w:p>
+            <w:pPr>
+              <w:cnfStyle w:val="100000000000" w:firstRow="1" w:lastRow="0" w:firstColumn="0" w:lastColumn="0" w:oddVBand="0" w:evenVBand="0" w:oddHBand="0" w:evenHBand="0" w:firstRowFirstColumn="0" w:firstRowLastColumn="0" w:lastRowFirstColumn="0" w:lastRowLastColumn="0"/>
+            </w:pPr>
+            <w:r>
+              <w:t>Ideal Environment</w:t>
+            </w:r>
+          </w:p>
+        </w:tc>
+      </w:tr>
+      <w:tr>
+        <w:trPr>
+          <w:cnfStyle w:val="000000100000" w:firstRow="0" w:lastRow="0" w:firstColumn="0" w:lastColumn="0" w:oddVBand="0" w:evenVBand="0" w:oddHBand="1" w:evenHBand="0" w:firstRowFirstColumn="0" w:firstRowLastColumn="0" w:lastRowFirstColumn="0" w:lastRowLastColumn="0"/>
+        </w:trPr>
+        <w:tc>
+          <w:tcPr>
+            <w:cnfStyle w:val="001000000000" w:firstRow="0" w:lastRow="0" w:firstColumn="1" w:lastColumn="0" w:oddVBand="0" w:evenVBand="0" w:oddHBand="0" w:evenHBand="0" w:firstRowFirstColumn="0" w:firstRowLastColumn="0" w:lastRowFirstColumn="0" w:lastRowLastColumn="0"/>
+            <w:tcW w:w="3116" w:type="dxa"/>
+          </w:tcPr>
+          <w:p>
+            <w:r>
+              <w:t>National Institute of Standards and Technology (NIST) Cybersecurity Framework</w:t>
+            </w:r>
+            <w:r>
+              <w:t xml:space="preserve"> </w:t>
+            </w:r>
+            <w:sdt>
+              <w:sdtPr>
+                <w:rPr>
+                  <w:b w:val="0"/>
+                  <w:bCs w:val="0"/>
+                </w:rPr>
+                <w:id w:val="-1285424395"/>
+                <w:citation/>
+              </w:sdtPr>
+              <w:sdtContent>
+                <w:r>
+                  <w:rPr>
+                    <w:b w:val="0"/>
+                    <w:bCs w:val="0"/>
+                  </w:rPr>
+                  <w:fldChar w:fldCharType="begin"/>
+                </w:r>
+                <w:r>
+                  <w:rPr>
+                    <w:b w:val="0"/>
+                    <w:bCs w:val="0"/>
+                  </w:rPr>
+                  <w:instrText xml:space="preserve"> CITATION Gro181 \l 1033 </w:instrText>
+                </w:r>
+                <w:r>
+                  <w:rPr>
+                    <w:b w:val="0"/>
+                    <w:bCs w:val="0"/>
+                  </w:rPr>
+                  <w:fldChar w:fldCharType="separate"/>
+                </w:r>
+                <w:r>
+                  <w:rPr>
+                    <w:b w:val="0"/>
+                    <w:bCs w:val="0"/>
+                    <w:noProof/>
+                  </w:rPr>
+                  <w:t>(Grohmann, 2018)</w:t>
+                </w:r>
+                <w:r>
+                  <w:rPr>
+                    <w:b w:val="0"/>
+                    <w:bCs w:val="0"/>
+                  </w:rPr>
+                  <w:fldChar w:fldCharType="end"/>
+                </w:r>
+              </w:sdtContent>
+            </w:sdt>
+          </w:p>
+        </w:tc>
+        <w:tc>
+          <w:tcPr>
+            <w:tcW w:w="3117" w:type="dxa"/>
+          </w:tcPr>
+          <w:p>
+            <w:pPr>
+              <w:cnfStyle w:val="000000100000" w:firstRow="0" w:lastRow="0" w:firstColumn="0" w:lastColumn="0" w:oddVBand="0" w:evenVBand="0" w:oddHBand="1" w:evenHBand="0" w:firstRowFirstColumn="0" w:firstRowLastColumn="0" w:lastRowFirstColumn="0" w:lastRowLastColumn="0"/>
+            </w:pPr>
+            <w:r>
+              <w:t>Flexible methodology to approach controls and evolve them over time</w:t>
+            </w:r>
+          </w:p>
+        </w:tc>
+        <w:tc>
+          <w:tcPr>
+            <w:tcW w:w="3117" w:type="dxa"/>
+          </w:tcPr>
+          <w:p>
+            <w:pPr>
+              <w:cnfStyle w:val="000000100000" w:firstRow="0" w:lastRow="0" w:firstColumn="0" w:lastColumn="0" w:oddVBand="0" w:evenVBand="0" w:oddHBand="1" w:evenHBand="0" w:firstRowFirstColumn="0" w:firstRowLastColumn="0" w:lastRowFirstColumn="0" w:lastRowLastColumn="0"/>
+            </w:pPr>
+            <w:r>
+              <w:t>Large enterprise and businesses with varying levels of process maturity</w:t>
+            </w:r>
+          </w:p>
+        </w:tc>
+      </w:tr>
+      <w:tr>
+        <w:tc>
+          <w:tcPr>
+            <w:cnfStyle w:val="001000000000" w:firstRow="0" w:lastRow="0" w:firstColumn="1" w:lastColumn="0" w:oddVBand="0" w:evenVBand="0" w:oddHBand="0" w:evenHBand="0" w:firstRowFirstColumn="0" w:firstRowLastColumn="0" w:lastRowFirstColumn="0" w:lastRowLastColumn="0"/>
+            <w:tcW w:w="3116" w:type="dxa"/>
+          </w:tcPr>
+          <w:p>
+            <w:r>
+              <w:t>International Organizational Standards (ISO) 27000</w:t>
+            </w:r>
+            <w:sdt>
+              <w:sdtPr>
+                <w:rPr>
+                  <w:b w:val="0"/>
+                  <w:bCs w:val="0"/>
+                </w:rPr>
+                <w:id w:val="1361771227"/>
+                <w:citation/>
+              </w:sdtPr>
+              <w:sdtContent>
+                <w:r>
+                  <w:rPr>
+                    <w:b w:val="0"/>
+                    <w:bCs w:val="0"/>
+                  </w:rPr>
+                  <w:fldChar w:fldCharType="begin"/>
+                </w:r>
+                <w:r>
+                  <w:rPr>
+                    <w:b w:val="0"/>
+                    <w:bCs w:val="0"/>
+                  </w:rPr>
+                  <w:instrText xml:space="preserve"> CITATION Gil11 \l 1033 </w:instrText>
+                </w:r>
+                <w:r>
+                  <w:rPr>
+                    <w:b w:val="0"/>
+                    <w:bCs w:val="0"/>
+                  </w:rPr>
+                  <w:fldChar w:fldCharType="separate"/>
+                </w:r>
+                <w:r>
+                  <w:rPr>
+                    <w:b w:val="0"/>
+                    <w:bCs w:val="0"/>
+                    <w:noProof/>
+                  </w:rPr>
+                  <w:t xml:space="preserve"> (Gillies, 2011)</w:t>
+                </w:r>
+                <w:r>
+                  <w:rPr>
+                    <w:b w:val="0"/>
+                    <w:bCs w:val="0"/>
+                  </w:rPr>
+                  <w:fldChar w:fldCharType="end"/>
+                </w:r>
+              </w:sdtContent>
+            </w:sdt>
+          </w:p>
+        </w:tc>
+        <w:tc>
+          <w:tcPr>
+            <w:tcW w:w="3117" w:type="dxa"/>
+          </w:tcPr>
+          <w:p>
+            <w:pPr>
+              <w:cnfStyle w:val="000000000000" w:firstRow="0" w:lastRow="0" w:firstColumn="0" w:lastColumn="0" w:oddVBand="0" w:evenVBand="0" w:oddHBand="0" w:evenHBand="0" w:firstRowFirstColumn="0" w:firstRowLastColumn="0" w:lastRowFirstColumn="0" w:lastRowLastColumn="0"/>
+            </w:pPr>
+            <w:r>
+              <w:t>Rigid set of requirements for ensuring appropriate controls</w:t>
+            </w:r>
+          </w:p>
+        </w:tc>
+        <w:tc>
+          <w:tcPr>
+            <w:tcW w:w="3117" w:type="dxa"/>
+          </w:tcPr>
+          <w:p>
+            <w:pPr>
+              <w:cnfStyle w:val="000000000000" w:firstRow="0" w:lastRow="0" w:firstColumn="0" w:lastColumn="0" w:oddVBand="0" w:evenVBand="0" w:oddHBand="0" w:evenHBand="0" w:firstRowFirstColumn="0" w:firstRowLastColumn="0" w:lastRowFirstColumn="0" w:lastRowLastColumn="0"/>
+            </w:pPr>
+            <w:r>
+              <w:t>Small enterprises and heavily regulated industries</w:t>
+            </w:r>
+          </w:p>
+        </w:tc>
+      </w:tr>
+      <w:tr>
+        <w:trPr>
+          <w:cnfStyle w:val="000000100000" w:firstRow="0" w:lastRow="0" w:firstColumn="0" w:lastColumn="0" w:oddVBand="0" w:evenVBand="0" w:oddHBand="1" w:evenHBand="0" w:firstRowFirstColumn="0" w:firstRowLastColumn="0" w:lastRowFirstColumn="0" w:lastRowLastColumn="0"/>
+        </w:trPr>
+        <w:tc>
+          <w:tcPr>
+            <w:cnfStyle w:val="001000000000" w:firstRow="0" w:lastRow="0" w:firstColumn="1" w:lastColumn="0" w:oddVBand="0" w:evenVBand="0" w:oddHBand="0" w:evenHBand="0" w:firstRowFirstColumn="0" w:firstRowLastColumn="0" w:lastRowFirstColumn="0" w:lastRowLastColumn="0"/>
+            <w:tcW w:w="3116" w:type="dxa"/>
+          </w:tcPr>
+          <w:p>
+            <w:r>
+              <w:t>Control Objectives for Information and Information related Technology (COBIT)</w:t>
+            </w:r>
+            <w:sdt>
+              <w:sdtPr>
+                <w:rPr>
+                  <w:b w:val="0"/>
+                  <w:bCs w:val="0"/>
+                </w:rPr>
+                <w:id w:val="-1417168635"/>
+                <w:citation/>
+              </w:sdtPr>
+              <w:sdtContent>
+                <w:r>
+                  <w:rPr>
+                    <w:b w:val="0"/>
+                    <w:bCs w:val="0"/>
+                  </w:rPr>
+                  <w:fldChar w:fldCharType="begin"/>
+                </w:r>
+                <w:r>
+                  <w:rPr>
+                    <w:b w:val="0"/>
+                    <w:bCs w:val="0"/>
+                  </w:rPr>
+                  <w:instrText xml:space="preserve"> CITATION Dev15 \l 1033 </w:instrText>
+                </w:r>
+                <w:r>
+                  <w:rPr>
+                    <w:b w:val="0"/>
+                    <w:bCs w:val="0"/>
+                  </w:rPr>
+                  <w:fldChar w:fldCharType="separate"/>
+                </w:r>
+                <w:r>
+                  <w:rPr>
+                    <w:b w:val="0"/>
+                    <w:bCs w:val="0"/>
+                    <w:noProof/>
+                  </w:rPr>
+                  <w:t xml:space="preserve"> (Devos &amp; Van de Ginste, 2015)</w:t>
+                </w:r>
+                <w:r>
+                  <w:rPr>
+                    <w:b w:val="0"/>
+                    <w:bCs w:val="0"/>
+                  </w:rPr>
+                  <w:fldChar w:fldCharType="end"/>
+                </w:r>
+              </w:sdtContent>
+            </w:sdt>
+          </w:p>
+        </w:tc>
+        <w:tc>
+          <w:tcPr>
+            <w:tcW w:w="3117" w:type="dxa"/>
+          </w:tcPr>
+          <w:p>
+            <w:pPr>
+              <w:cnfStyle w:val="000000100000" w:firstRow="0" w:lastRow="0" w:firstColumn="0" w:lastColumn="0" w:oddVBand="0" w:evenVBand="0" w:oddHBand="1" w:evenHBand="0" w:firstRowFirstColumn="0" w:firstRowLastColumn="0" w:lastRowFirstColumn="0" w:lastRowLastColumn="0"/>
+            </w:pPr>
+            <w:r>
+              <w:t>Collection of industry best practices and guidelines</w:t>
+            </w:r>
+          </w:p>
+        </w:tc>
+        <w:tc>
+          <w:tcPr>
+            <w:tcW w:w="3117" w:type="dxa"/>
+          </w:tcPr>
+          <w:p>
+            <w:pPr>
+              <w:cnfStyle w:val="000000100000" w:firstRow="0" w:lastRow="0" w:firstColumn="0" w:lastColumn="0" w:oddVBand="0" w:evenVBand="0" w:oddHBand="1" w:evenHBand="0" w:firstRowFirstColumn="0" w:firstRowLastColumn="0" w:lastRowFirstColumn="0" w:lastRowLastColumn="0"/>
+            </w:pPr>
+            <w:r>
+              <w:t>Organizations that need a middle ground between NIST and ISO frameworks</w:t>
+            </w:r>
+          </w:p>
+        </w:tc>
+      </w:tr>
+    </w:tbl>
+    <w:p/>
+    <w:p>
+      <w:pPr>
+        <w:pStyle w:val="Heading2"/>
+      </w:pPr>
+      <w:r>
+        <w:t>Relevant Laws and Standards</w:t>
+      </w:r>
+    </w:p>
+    <w:p>
+      <w:r>
+        <w:tab/>
+        <w:t xml:space="preserve">During the APT’s tenure within the private network, it could have been privy to confidential information about the institution and its customers.  This situation creates both regulatory and ethical expectations of </w:t>
+      </w:r>
+      <w:proofErr w:type="spellStart"/>
+      <w:r>
+        <w:t>publically</w:t>
+      </w:r>
+      <w:proofErr w:type="spellEnd"/>
+      <w:r>
+        <w:t xml:space="preserve"> disclosing the security incident.</w:t>
+      </w:r>
+      <w:r>
+        <w:t xml:space="preserve">  States like California, Delaware, and Utah have strict privacy legislation that can hold NCU-F responsible for negligence.  In September 2017, Equifax announced a data breach impacting 147 million people, costing over 575 million dollars in settlements plus public relations</w:t>
+      </w:r>
+      <w:sdt>
+        <w:sdtPr>
+          <w:id w:val="1727642972"/>
+          <w:citation/>
+        </w:sdtPr>
+        <w:sdtContent>
+          <w:r>
+            <w:fldChar w:fldCharType="begin"/>
+          </w:r>
+          <w:r>
+            <w:instrText xml:space="preserve"> CITATION Pui19 \l 1033 </w:instrText>
+          </w:r>
+          <w:r>
+            <w:fldChar w:fldCharType="separate"/>
+          </w:r>
+          <w:r>
+            <w:rPr>
+              <w:noProof/>
+            </w:rPr>
+            <w:t xml:space="preserve"> (Puig, 2019)</w:t>
+          </w:r>
+          <w:r>
+            <w:fldChar w:fldCharType="end"/>
+          </w:r>
+        </w:sdtContent>
+      </w:sdt>
+      <w:r>
+        <w:t>.</w:t>
+      </w:r>
+      <w:r>
+        <w:t xml:space="preserve">  If the </w:t>
+      </w:r>
+      <w:r>
+        <w:lastRenderedPageBreak/>
+        <w:t xml:space="preserve">incident exposes European customer data, then the General Data Protection Regulation (GDPR) </w:t>
+      </w:r>
+      <w:r>
+        <w:t xml:space="preserve">can impose </w:t>
+      </w:r>
+      <w:r>
+        <w:t>additional fines</w:t>
+      </w:r>
+      <w:sdt>
+        <w:sdtPr>
+          <w:id w:val="-776324147"/>
+          <w:citation/>
+        </w:sdtPr>
+        <w:sdtContent>
+          <w:r>
+            <w:fldChar w:fldCharType="begin"/>
+          </w:r>
+          <w:r>
+            <w:instrText xml:space="preserve"> CITATION Kov18 \l 1033 </w:instrText>
+          </w:r>
+          <w:r>
+            <w:fldChar w:fldCharType="separate"/>
+          </w:r>
+          <w:r>
+            <w:rPr>
+              <w:noProof/>
+            </w:rPr>
+            <w:t xml:space="preserve"> (Kovacs, 2017)</w:t>
+          </w:r>
+          <w:r>
+            <w:fldChar w:fldCharType="end"/>
+          </w:r>
+        </w:sdtContent>
+      </w:sdt>
+      <w:r>
+        <w:t>.</w:t>
+      </w:r>
+      <w:r>
+        <w:t xml:space="preserve">  Even without these legal requirements, NCU-F has an ethical obligation to be forthcoming.  The truth always comes </w:t>
+      </w:r>
+      <w:proofErr w:type="gramStart"/>
+      <w:r>
+        <w:t>out</w:t>
+      </w:r>
+      <w:r>
+        <w:t>,</w:t>
+      </w:r>
+      <w:r>
+        <w:t xml:space="preserve"> and</w:t>
+      </w:r>
+      <w:proofErr w:type="gramEnd"/>
+      <w:r>
+        <w:t xml:space="preserve"> failing to act degrades the </w:t>
+      </w:r>
+      <w:proofErr w:type="spellStart"/>
+      <w:r>
+        <w:t>companies</w:t>
+      </w:r>
+      <w:proofErr w:type="spellEnd"/>
+      <w:r>
+        <w:t xml:space="preserve"> ability to drive the </w:t>
+      </w:r>
+      <w:r>
+        <w:t xml:space="preserve">public </w:t>
+      </w:r>
+      <w:r>
+        <w:t>narrative.</w:t>
+      </w:r>
+    </w:p>
+    <w:p>
+      <w:pPr>
+        <w:pStyle w:val="Heading2"/>
+      </w:pPr>
+      <w:r>
+        <w:t>Adoption Process</w:t>
+      </w:r>
+    </w:p>
+    <w:p>
+      <w:r>
+        <w:tab/>
+      </w:r>
+      <w:r>
+        <w:t>The adoption of any process requires sponsorship from executive leadership and proper communication to the troops</w:t>
+      </w:r>
+      <w:sdt>
+        <w:sdtPr>
+          <w:id w:val="-1603714548"/>
+          <w:citation/>
+        </w:sdtPr>
+        <w:sdtContent>
+          <w:r>
+            <w:fldChar w:fldCharType="begin"/>
+          </w:r>
+          <w:r>
+            <w:instrText xml:space="preserve"> CITATION Wes18 \l 1033 </w:instrText>
+          </w:r>
+          <w:r>
+            <w:fldChar w:fldCharType="separate"/>
+          </w:r>
+          <w:r>
+            <w:rPr>
+              <w:noProof/>
+            </w:rPr>
+            <w:t xml:space="preserve"> (Weston, Conklin, &amp; Drobnis, 2018)</w:t>
+          </w:r>
+          <w:r>
+            <w:fldChar w:fldCharType="end"/>
+          </w:r>
+        </w:sdtContent>
+      </w:sdt>
+      <w:r>
+        <w:t>.  When either the top or bottom of the organization lack agreement in the solution, it will not become a priority, and team members will sidestep it.</w:t>
+      </w:r>
+      <w:r>
+        <w:t xml:space="preserve">  Instead, having a cultural alignment ensures th</w:t>
+      </w:r>
+      <w:r>
+        <w:t>at th</w:t>
+      </w:r>
+      <w:r>
+        <w:t>e standard operating procedure makes safe decisions that minimize risk and privacy concerns.</w:t>
+      </w:r>
+      <w:r>
+        <w:t xml:space="preserve">  For instance, this intrusion began with a phishing attack.  Security awareness training could reduce the likelihood of that scenario but not eliminate it</w:t>
+      </w:r>
+      <w:sdt>
+        <w:sdtPr>
+          <w:id w:val="626121237"/>
+          <w:citation/>
+        </w:sdtPr>
+        <w:sdtContent>
+          <w:r>
+            <w:fldChar w:fldCharType="begin"/>
+          </w:r>
+          <w:r>
+            <w:instrText xml:space="preserve"> CITATION Hun193 \l 1033 </w:instrText>
+          </w:r>
+          <w:r>
+            <w:fldChar w:fldCharType="separate"/>
+          </w:r>
+          <w:r>
+            <w:rPr>
+              <w:noProof/>
+            </w:rPr>
+            <w:t xml:space="preserve"> (Hunt, 2019)</w:t>
+          </w:r>
+          <w:r>
+            <w:fldChar w:fldCharType="end"/>
+          </w:r>
+        </w:sdtContent>
+      </w:sdt>
+      <w:r>
+        <w:t>.</w:t>
+      </w:r>
+      <w:r>
+        <w:t xml:space="preserve">  Through a similar mechanism, RSA became compromised via malicious emails automatically triggered a zero-day exploit in Adobe Flash</w:t>
+      </w:r>
+      <w:sdt>
+        <w:sdtPr>
+          <w:id w:val="-2129457131"/>
+          <w:citation/>
+        </w:sdtPr>
+        <w:sdtContent>
+          <w:r>
+            <w:fldChar w:fldCharType="begin"/>
+          </w:r>
+          <w:r>
+            <w:instrText xml:space="preserve"> CITATION Ley11 \l 1033 </w:instrText>
+          </w:r>
+          <w:r>
+            <w:fldChar w:fldCharType="separate"/>
+          </w:r>
+          <w:r>
+            <w:rPr>
+              <w:noProof/>
+            </w:rPr>
+            <w:t xml:space="preserve"> (Leyden, 2011)</w:t>
+          </w:r>
+          <w:r>
+            <w:fldChar w:fldCharType="end"/>
+          </w:r>
+        </w:sdtContent>
+      </w:sdt>
+      <w:r>
+        <w:t>.</w:t>
+      </w:r>
+      <w:r>
+        <w:t xml:space="preserve">  After slipping past the firewall, many enterprise environments lack defense</w:t>
+      </w:r>
+      <w:r>
+        <w:t>-</w:t>
+      </w:r>
+      <w:r>
+        <w:t>in</w:t>
+      </w:r>
+      <w:r>
+        <w:t>-</w:t>
+      </w:r>
+      <w:r>
+        <w:t xml:space="preserve">depth </w:t>
+      </w:r>
+      <w:r>
+        <w:t>controls</w:t>
+      </w:r>
+      <w:r>
+        <w:t xml:space="preserve"> allowing lateral movement </w:t>
+      </w:r>
+      <w:r>
+        <w:t>across</w:t>
+      </w:r>
+      <w:r>
+        <w:t xml:space="preserve"> the network</w:t>
+      </w:r>
+      <w:sdt>
+        <w:sdtPr>
+          <w:id w:val="-950852588"/>
+          <w:citation/>
+        </w:sdtPr>
+        <w:sdtContent>
+          <w:r>
+            <w:fldChar w:fldCharType="begin"/>
+          </w:r>
+          <w:r>
+            <w:instrText xml:space="preserve"> CITATION Ste18 \l 1033 </w:instrText>
+          </w:r>
+          <w:r>
+            <w:fldChar w:fldCharType="separate"/>
+          </w:r>
+          <w:r>
+            <w:rPr>
+              <w:noProof/>
+            </w:rPr>
+            <w:t xml:space="preserve"> (Stevens, 2018)</w:t>
+          </w:r>
+          <w:r>
+            <w:fldChar w:fldCharType="end"/>
+          </w:r>
+        </w:sdtContent>
+      </w:sdt>
+      <w:r>
+        <w:t>.</w:t>
+      </w:r>
+      <w:r>
+        <w:t xml:space="preserve">  Removes these auxiliary threats require a fundamental shift in approach that centers around zero-trust and an assume breach mindset.</w:t>
+      </w:r>
+      <w:r>
+        <w:t xml:space="preserve">  Promoting such change adoption is only possible under a shared vision of success and collective agreement that change is necessary.</w:t>
+      </w:r>
+    </w:p>
+    <w:p>
+      <w:pPr>
+        <w:pStyle w:val="Heading2"/>
+      </w:pPr>
+      <w:r>
+        <w:t>Changes to Operations and Services</w:t>
+      </w:r>
+    </w:p>
+    <w:p/>
+    <w:p>
+      <w:pPr>
+        <w:pStyle w:val="Heading2"/>
+      </w:pPr>
+      <w:r>
+        <w:t>Best Practices for Security and Risk Management</w:t>
+      </w:r>
+    </w:p>
+    <w:p/>
+    <w:p>
+      <w:pPr>
+        <w:pStyle w:val="Heading2"/>
+      </w:pPr>
+      <w:r>
+        <w:t>Soft</w:t>
+      </w:r>
+      <w:r>
+        <w:t>w</w:t>
+      </w:r>
+      <w:r>
+        <w:t>are Solution Recommendations</w:t>
+      </w:r>
+    </w:p>
     <w:sectPr>
       <w:headerReference w:type="default" r:id="rId7"/>
       <w:pgSz w:w="12240" w:h="15840"/>
@@ -1663,7 +2494,7 @@
     <b:Volume>61</b:Volume>
     <b:Issue>3</b:Issue>
     <b:DOI>https://doi.org/10.1016/j.orbis.2017.05.003</b:DOI>
-    <b:RefOrder>1</b:RefOrder>
+    <b:RefOrder>2</b:RefOrder>
   </b:Source>
   <b:Source>
     <b:Tag>Als19</b:Tag>
@@ -1687,13 +2518,287 @@
     <b:Volume>21</b:Volume>
     <b:Issue>2</b:Issue>
     <b:DOI>https://doi.org/10.1109/COMST.2019.2891891</b:DOI>
-    <b:RefOrder>2</b:RefOrder>
+    <b:RefOrder>3</b:RefOrder>
+  </b:Source>
+  <b:Source>
+    <b:Tag>Rad15</b:Tag>
+    <b:SourceType>JournalArticle</b:SourceType>
+    <b:Guid>{905D48B3-137A-4950-9CAB-0924FB435BA2}</b:Guid>
+    <b:Title>COBIT Helps Organizations Meet Performance and Compliance Requirements</b:Title>
+    <b:JournalName>COBIT Focus</b:JournalName>
+    <b:Year>2015</b:Year>
+    <b:Pages>1-5</b:Pages>
+    <b:Author>
+      <b:Author>
+        <b:NameList>
+          <b:Person>
+            <b:Last>Radhakrishnan</b:Last>
+            <b:First>S</b:First>
+          </b:Person>
+        </b:NameList>
+      </b:Author>
+    </b:Author>
+    <b:Volume>5</b:Volume>
+    <b:URL>https://search-ebscohost-com.proxy1.ncu.edu/login.aspx?direct=true&amp;db=bth&amp;AN=102026122&amp;site=eds-live</b:URL>
+    <b:RefOrder>4</b:RefOrder>
+  </b:Source>
+  <b:Source>
+    <b:Tag>Wes18</b:Tag>
+    <b:SourceType>JournalArticle</b:SourceType>
+    <b:Guid>{9AFBCCA8-77C2-43A1-BCDF-8C212D3ADE59}</b:Guid>
+    <b:Title>Assessing and resetting culture in enterprise risk management</b:Title>
+    <b:JournalName>Assurances et Gestion Des Risques,</b:JournalName>
+    <b:Year>2018</b:Year>
+    <b:Pages>131-166</b:Pages>
+    <b:Author>
+      <b:Author>
+        <b:NameList>
+          <b:Person>
+            <b:Last>Weston</b:Last>
+            <b:First>H</b:First>
+          </b:Person>
+          <b:Person>
+            <b:Last>Conklin</b:Last>
+            <b:First>T</b:First>
+          </b:Person>
+          <b:Person>
+            <b:Last>Drobnis</b:Last>
+            <b:First>K</b:First>
+          </b:Person>
+        </b:NameList>
+      </b:Author>
+    </b:Author>
+    <b:Volume>85</b:Volume>
+    <b:Issue>1</b:Issue>
+    <b:DOI>https://doi-org.proxy1.ncu.edu/10.7202/1051319ar</b:DOI>
+    <b:RefOrder>1</b:RefOrder>
+  </b:Source>
+  <b:Source>
+    <b:Tag>Gro181</b:Tag>
+    <b:SourceType>JournalArticle</b:SourceType>
+    <b:Guid>{F19109A1-E3CB-445F-9DBC-DB2EBA53D65F}</b:Guid>
+    <b:Title>Evolution of the cybersecurity framework</b:Title>
+    <b:JournalName>Information Systems Security Association</b:JournalName>
+    <b:Year>2018</b:Year>
+    <b:Pages>14-18</b:Pages>
+    <b:Author>
+      <b:Author>
+        <b:NameList>
+          <b:Person>
+            <b:Last>Grohmann</b:Last>
+            <b:First>A</b:First>
+          </b:Person>
+        </b:NameList>
+      </b:Author>
+    </b:Author>
+    <b:Volume>16</b:Volume>
+    <b:Issue>7</b:Issue>
+    <b:YearAccessed>2020</b:YearAccessed>
+    <b:MonthAccessed>May</b:MonthAccessed>
+    <b:DayAccessed>2</b:DayAccessed>
+    <b:URL>https://search-ebscohost-com.proxy1.ncu.edu/login.aspx?direct=true&amp;db=tsh&amp;AN=130572679&amp;site=eds-live</b:URL>
+    <b:RefOrder>6</b:RefOrder>
+  </b:Source>
+  <b:Source>
+    <b:Tag>Gil11</b:Tag>
+    <b:SourceType>JournalArticle</b:SourceType>
+    <b:Guid>{70D96DA1-5095-4D27-A278-C09EB246C354}</b:Guid>
+    <b:Title>Improving the quality of information security management systems with ISO27000</b:Title>
+    <b:JournalName>TQM Journal</b:JournalName>
+    <b:Year>2011</b:Year>
+    <b:Pages>367-376</b:Pages>
+    <b:Author>
+      <b:Author>
+        <b:NameList>
+          <b:Person>
+            <b:Last>Gillies</b:Last>
+            <b:First>A</b:First>
+          </b:Person>
+        </b:NameList>
+      </b:Author>
+    </b:Author>
+    <b:Volume>23</b:Volume>
+    <b:Issue>4</b:Issue>
+    <b:YearAccessed>2020</b:YearAccessed>
+    <b:MonthAccessed>March</b:MonthAccessed>
+    <b:DayAccessed>2</b:DayAccessed>
+    <b:DOI>http://dx.doi.org.proxy1.ncu.edu/10.1108/17542731111139455</b:DOI>
+    <b:RefOrder>7</b:RefOrder>
+  </b:Source>
+  <b:Source>
+    <b:Tag>Dev15</b:Tag>
+    <b:SourceType>JournalArticle</b:SourceType>
+    <b:Guid>{9EE5729D-9853-459C-B57A-82B5B303D13E}</b:Guid>
+    <b:Title>Towards a Theoretical Foundation of IT Governance - The COBIT 5 case</b:Title>
+    <b:JournalName>Electronic Journal of Information Systems Evaluation</b:JournalName>
+    <b:Year>2015</b:Year>
+    <b:Author>
+      <b:Author>
+        <b:NameList>
+          <b:Person>
+            <b:Last>Devos</b:Last>
+            <b:First>J</b:First>
+          </b:Person>
+          <b:Person>
+            <b:Last>Van de Ginste</b:Last>
+            <b:First>K</b:First>
+          </b:Person>
+        </b:NameList>
+      </b:Author>
+    </b:Author>
+    <b:Volume>18</b:Volume>
+    <b:Issue>2</b:Issue>
+    <b:URL>https://search-ebscohost-com.proxy1.ncu.edu/login.aspx?direct=true&amp;db=edb&amp;AN=109261833&amp;site=eds-live</b:URL>
+    <b:RefOrder>8</b:RefOrder>
+  </b:Source>
+  <b:Source>
+    <b:Tag>Dun14</b:Tag>
+    <b:SourceType>JournalArticle</b:SourceType>
+    <b:Guid>{ABFBFBE7-606A-40CF-9411-91A1B3FAE9ED}</b:Guid>
+    <b:Title>Breaking the cyber-security dilemma: aligning security needs and removing vulnerabilities</b:Title>
+    <b:JournalName>Science and engineering ethics</b:JournalName>
+    <b:Year>2014</b:Year>
+    <b:Pages>701-715</b:Pages>
+    <b:Author>
+      <b:Author>
+        <b:NameList>
+          <b:Person>
+            <b:Last>Dunn</b:Last>
+            <b:First>M</b:First>
+          </b:Person>
+        </b:NameList>
+      </b:Author>
+    </b:Author>
+    <b:Volume>20</b:Volume>
+    <b:Issue>3</b:Issue>
+    <b:DOI>https://doi.org/10.1007/s11948-014-9551-y</b:DOI>
+    <b:RefOrder>5</b:RefOrder>
+  </b:Source>
+  <b:Source>
+    <b:Tag>Pui19</b:Tag>
+    <b:SourceType>InternetSite</b:SourceType>
+    <b:Guid>{7C5B2AE5-1B05-4748-A24C-E281D458FF08}</b:Guid>
+    <b:Title>Equifax Data Breach Settlement: What You Should Know</b:Title>
+    <b:Year>2019</b:Year>
+    <b:InternetSiteTitle>Federal Trade Commission</b:InternetSiteTitle>
+    <b:URL>https://www.consumer.ftc.gov/blog/2019/07/equifax-data-breach-settlement-what-you-should-know</b:URL>
+    <b:Author>
+      <b:Author>
+        <b:NameList>
+          <b:Person>
+            <b:Last>Puig</b:Last>
+            <b:First>A</b:First>
+          </b:Person>
+        </b:NameList>
+      </b:Author>
+    </b:Author>
+    <b:YearAccessed>2020</b:YearAccessed>
+    <b:MonthAccessed>June</b:MonthAccessed>
+    <b:DayAccessed>21</b:DayAccessed>
+    <b:RefOrder>9</b:RefOrder>
+  </b:Source>
+  <b:Source>
+    <b:Tag>Kov18</b:Tag>
+    <b:SourceType>JournalArticle</b:SourceType>
+    <b:Guid>{E5C106A1-F2DC-4941-9C1D-16C402F8573D}</b:Guid>
+    <b:Author>
+      <b:Author>
+        <b:NameList>
+          <b:Person>
+            <b:Last>Kovacs</b:Last>
+            <b:First>L</b:First>
+          </b:Person>
+        </b:NameList>
+      </b:Author>
+    </b:Author>
+    <b:Title>Cyber security policy and strategy in the European Union and NATO</b:Title>
+    <b:JournalName>Revista Academiei Fortelor Terestre</b:JournalName>
+    <b:Year>2017</b:Year>
+    <b:Pages>16-24</b:Pages>
+    <b:Volume>23</b:Volume>
+    <b:Issue>1</b:Issue>
+    <b:URL>https://search-ebscohost-com.proxy1.ncu.edu/login.aspx?direct=true&amp;db=a9h&amp;AN=128789540&amp;site=eds-live</b:URL>
+    <b:RefOrder>10</b:RefOrder>
+  </b:Source>
+  <b:Source>
+    <b:Tag>Hun193</b:Tag>
+    <b:SourceType>ConferenceProceedings</b:SourceType>
+    <b:Guid>{3ACCE519-5112-4FA1-A30C-A8AA461FDDBC}</b:Guid>
+    <b:Author>
+      <b:Author>
+        <b:NameList>
+          <b:Person>
+            <b:Last>Hunt</b:Last>
+            <b:First>T</b:First>
+          </b:Person>
+        </b:NameList>
+      </b:Author>
+    </b:Author>
+    <b:Title>Hack to the Future</b:Title>
+    <b:Year>2019</b:Year>
+    <b:ConferenceName>NDC Conferences</b:ConferenceName>
+    <b:City>Minnesota</b:City>
+    <b:Publisher>NDC</b:Publisher>
+    <b:Medium>Video</b:Medium>
+    <b:YearAccessed>2020</b:YearAccessed>
+    <b:MonthAccessed>May</b:MonthAccessed>
+    <b:DayAccessed>9</b:DayAccessed>
+    <b:URL>https://www.youtube.com/watch?v=qCOefMiakps</b:URL>
+    <b:RefOrder>11</b:RefOrder>
+  </b:Source>
+  <b:Source>
+    <b:Tag>Ley11</b:Tag>
+    <b:SourceType>InternetSite</b:SourceType>
+    <b:Guid>{BD8AA096-63F6-410D-BB4B-30B229CD5634}</b:Guid>
+    <b:Author>
+      <b:Author>
+        <b:NameList>
+          <b:Person>
+            <b:Last>Leyden</b:Last>
+            <b:First>J</b:First>
+          </b:Person>
+        </b:NameList>
+      </b:Author>
+    </b:Author>
+    <b:Title>RSA explains how attackers breached its systems</b:Title>
+    <b:InternetSiteTitle>The Register</b:InternetSiteTitle>
+    <b:Year>2011</b:Year>
+    <b:Month>April</b:Month>
+    <b:Day>11</b:Day>
+    <b:URL>https://www.theregister.com/2011/04/04/rsa_hack_howdunnit/</b:URL>
+    <b:YearAccessed>2020</b:YearAccessed>
+    <b:MonthAccessed>June</b:MonthAccessed>
+    <b:DayAccessed>21</b:DayAccessed>
+    <b:RefOrder>12</b:RefOrder>
+  </b:Source>
+  <b:Source>
+    <b:Tag>Ste18</b:Tag>
+    <b:SourceType>JournalArticle</b:SourceType>
+    <b:Guid>{A6131964-6757-4D36-87F6-CB46B471ECE5}</b:Guid>
+    <b:Title>Global cybersecurity: new directions in theory and methods</b:Title>
+    <b:Pages>1-4</b:Pages>
+    <b:Year>2018</b:Year>
+    <b:Author>
+      <b:Author>
+        <b:NameList>
+          <b:Person>
+            <b:Last>Stevens</b:Last>
+            <b:First>T</b:First>
+          </b:Person>
+        </b:NameList>
+      </b:Author>
+    </b:Author>
+    <b:JournalName>Politics and Governance</b:JournalName>
+    <b:DOI>https://doi.org/10.17645/pag.v6i2.1569</b:DOI>
+    <b:Volume>6</b:Volume>
+    <b:Issue>2</b:Issue>
+    <b:RefOrder>13</b:RefOrder>
   </b:Source>
 </b:Sources>
 </file>
 
 <file path=customXml/itemProps1.xml><?xml version="1.0" encoding="utf-8"?>
-<ds:datastoreItem xmlns:ds="http://schemas.openxmlformats.org/officeDocument/2006/customXml" ds:itemID="{E93E79DB-B14B-4758-AF4A-82E4FE910662}">
+<ds:datastoreItem xmlns:ds="http://schemas.openxmlformats.org/officeDocument/2006/customXml" ds:itemID="{D4CAE6CC-F093-4912-A206-EACF5759BBA6}">
   <ds:schemaRefs>
     <ds:schemaRef ds:uri="http://schemas.openxmlformats.org/officeDocument/2006/bibliography"/>
   </ds:schemaRefs>

</xml_diff>